<commit_message>
Add shortened versions to reply only unknown questions
</commit_message>
<xml_diff>
--- a/Lab1/Lab1_OpracowanePytania.docx
+++ b/Lab1/Lab1_OpracowanePytania.docx
@@ -47,13 +47,63 @@
         <w:rPr>
           <w:color w:val="4472C4" w:themeColor="accent1"/>
         </w:rPr>
-        <w:t>Jest to klasa należąca do komponentow warstwy biznesowej Enterprise JavaBeans</w:t>
-      </w:r>
-      <w:r>
-        <w:rPr>
-          <w:color w:val="4472C4" w:themeColor="accent1"/>
-        </w:rPr>
-        <w:t xml:space="preserve"> – Persistence Entity Class</w:t>
+        <w:t xml:space="preserve">Jest to klasa należąca do </w:t>
+      </w:r>
+      <w:proofErr w:type="spellStart"/>
+      <w:r>
+        <w:rPr>
+          <w:color w:val="4472C4" w:themeColor="accent1"/>
+        </w:rPr>
+        <w:t>komponentow</w:t>
+      </w:r>
+      <w:proofErr w:type="spellEnd"/>
+      <w:r>
+        <w:rPr>
+          <w:color w:val="4472C4" w:themeColor="accent1"/>
+        </w:rPr>
+        <w:t xml:space="preserve"> warstwy biznesowej Enterprise </w:t>
+      </w:r>
+      <w:proofErr w:type="spellStart"/>
+      <w:r>
+        <w:rPr>
+          <w:color w:val="4472C4" w:themeColor="accent1"/>
+        </w:rPr>
+        <w:t>JavaBeans</w:t>
+      </w:r>
+      <w:proofErr w:type="spellEnd"/>
+      <w:r>
+        <w:rPr>
+          <w:color w:val="4472C4" w:themeColor="accent1"/>
+        </w:rPr>
+        <w:t xml:space="preserve"> – </w:t>
+      </w:r>
+      <w:proofErr w:type="spellStart"/>
+      <w:r>
+        <w:rPr>
+          <w:color w:val="4472C4" w:themeColor="accent1"/>
+        </w:rPr>
+        <w:t>Persistence</w:t>
+      </w:r>
+      <w:proofErr w:type="spellEnd"/>
+      <w:r>
+        <w:rPr>
+          <w:color w:val="4472C4" w:themeColor="accent1"/>
+        </w:rPr>
+        <w:t xml:space="preserve"> </w:t>
+      </w:r>
+      <w:proofErr w:type="spellStart"/>
+      <w:r>
+        <w:rPr>
+          <w:color w:val="4472C4" w:themeColor="accent1"/>
+        </w:rPr>
+        <w:t>Entity</w:t>
+      </w:r>
+      <w:proofErr w:type="spellEnd"/>
+      <w:r>
+        <w:rPr>
+          <w:color w:val="4472C4" w:themeColor="accent1"/>
+        </w:rPr>
+        <w:t xml:space="preserve"> Class</w:t>
       </w:r>
       <w:r>
         <w:rPr>
@@ -74,8 +124,13 @@
         <w:spacing w:after="101"/>
       </w:pPr>
       <w:r>
-        <w:t>2.Przedstaw rolę klasy Fasada_warstwybiznesowej</w:t>
-      </w:r>
+        <w:t xml:space="preserve">2.Przedstaw rolę klasy </w:t>
+      </w:r>
+      <w:proofErr w:type="spellStart"/>
+      <w:r>
+        <w:t>Fasada_warstwybiznesowej</w:t>
+      </w:r>
+      <w:proofErr w:type="spellEnd"/>
     </w:p>
     <w:p>
       <w:pPr>
@@ -98,7 +153,21 @@
         <w:rPr>
           <w:color w:val="4472C4" w:themeColor="accent1"/>
         </w:rPr>
-        <w:t xml:space="preserve">Jest to bezstanowy Session Bean służący do </w:t>
+        <w:t xml:space="preserve">Jest to bezstanowy </w:t>
+      </w:r>
+      <w:proofErr w:type="spellStart"/>
+      <w:r>
+        <w:rPr>
+          <w:color w:val="4472C4" w:themeColor="accent1"/>
+        </w:rPr>
+        <w:t>Session</w:t>
+      </w:r>
+      <w:proofErr w:type="spellEnd"/>
+      <w:r>
+        <w:rPr>
+          <w:color w:val="4472C4" w:themeColor="accent1"/>
+        </w:rPr>
+        <w:t xml:space="preserve"> Bean służący do </w:t>
       </w:r>
       <w:r>
         <w:rPr>
@@ -119,8 +188,13 @@
         <w:spacing w:after="101"/>
       </w:pPr>
       <w:r>
-        <w:t>3.Przedstaw rolę klasy typu Managed_produkt</w:t>
-      </w:r>
+        <w:t xml:space="preserve">3.Przedstaw rolę klasy typu </w:t>
+      </w:r>
+      <w:proofErr w:type="spellStart"/>
+      <w:r>
+        <w:t>Managed_produkt</w:t>
+      </w:r>
+      <w:proofErr w:type="spellEnd"/>
     </w:p>
     <w:p>
       <w:pPr>
@@ -143,7 +217,63 @@
         <w:rPr>
           <w:color w:val="4472C4" w:themeColor="accent1"/>
         </w:rPr>
-        <w:t xml:space="preserve">Jest to lekki obiekt POJO ( Plan Old Java Object ) wspierający Dependency Injection oraz wywołonia zwrotne cyklu życia aplikacji internetowej. Warstwa internetowa przy pomocy obiektu tej klasy oraz fasady warstwy biznesowej zapewnia trwałość </w:t>
+        <w:t xml:space="preserve">Jest to lekki obiekt POJO ( Plan </w:t>
+      </w:r>
+      <w:proofErr w:type="spellStart"/>
+      <w:r>
+        <w:rPr>
+          <w:color w:val="4472C4" w:themeColor="accent1"/>
+        </w:rPr>
+        <w:t>Old</w:t>
+      </w:r>
+      <w:proofErr w:type="spellEnd"/>
+      <w:r>
+        <w:rPr>
+          <w:color w:val="4472C4" w:themeColor="accent1"/>
+        </w:rPr>
+        <w:t xml:space="preserve"> Java Object ) wspierający </w:t>
+      </w:r>
+      <w:proofErr w:type="spellStart"/>
+      <w:r>
+        <w:rPr>
+          <w:color w:val="4472C4" w:themeColor="accent1"/>
+        </w:rPr>
+        <w:t>Dependency</w:t>
+      </w:r>
+      <w:proofErr w:type="spellEnd"/>
+      <w:r>
+        <w:rPr>
+          <w:color w:val="4472C4" w:themeColor="accent1"/>
+        </w:rPr>
+        <w:t xml:space="preserve"> </w:t>
+      </w:r>
+      <w:proofErr w:type="spellStart"/>
+      <w:r>
+        <w:rPr>
+          <w:color w:val="4472C4" w:themeColor="accent1"/>
+        </w:rPr>
+        <w:t>Injection</w:t>
+      </w:r>
+      <w:proofErr w:type="spellEnd"/>
+      <w:r>
+        <w:rPr>
+          <w:color w:val="4472C4" w:themeColor="accent1"/>
+        </w:rPr>
+        <w:t xml:space="preserve"> oraz </w:t>
+      </w:r>
+      <w:proofErr w:type="spellStart"/>
+      <w:r>
+        <w:rPr>
+          <w:color w:val="4472C4" w:themeColor="accent1"/>
+        </w:rPr>
+        <w:t>wywołonia</w:t>
+      </w:r>
+      <w:proofErr w:type="spellEnd"/>
+      <w:r>
+        <w:rPr>
+          <w:color w:val="4472C4" w:themeColor="accent1"/>
+        </w:rPr>
+        <w:t xml:space="preserve"> zwrotne cyklu życia aplikacji internetowej. Warstwa internetowa przy pomocy obiektu tej klasy oraz fasady warstwy biznesowej zapewnia trwałość </w:t>
       </w:r>
       <w:r>
         <w:rPr>
@@ -178,241 +308,471 @@
           <w:b/>
           <w:bCs/>
         </w:rPr>
-        <w:t>&lt;h:inputText</w:t>
-      </w:r>
-    </w:p>
-    <w:p>
-      <w:pPr>
-        <w:pStyle w:val="Default"/>
-        <w:rPr>
-          <w:lang w:val="en-US"/>
-        </w:rPr>
-      </w:pPr>
-      <w:r>
-        <w:rPr>
-          <w:lang w:val="en-US"/>
-        </w:rPr>
-        <w:t>id="nazwa"</w:t>
-      </w:r>
-    </w:p>
-    <w:p>
-      <w:pPr>
-        <w:pStyle w:val="Default"/>
-        <w:rPr>
-          <w:lang w:val="en-US"/>
-        </w:rPr>
-      </w:pPr>
-      <w:r>
-        <w:rPr>
-          <w:lang w:val="en-US"/>
-        </w:rPr>
-        <w:t>title="Podajnazwe:"</w:t>
-      </w:r>
-    </w:p>
-    <w:p>
-      <w:pPr>
-        <w:pStyle w:val="Default"/>
-        <w:rPr>
-          <w:lang w:val="en-US"/>
-        </w:rPr>
-      </w:pPr>
-      <w:r>
-        <w:rPr>
-          <w:lang w:val="en-US"/>
-        </w:rPr>
-        <w:t>value="#{managed_produkt.nazwa}"</w:t>
-      </w:r>
-    </w:p>
-    <w:p>
-      <w:pPr>
-        <w:pStyle w:val="Default"/>
-        <w:rPr>
-          <w:lang w:val="en-US"/>
-        </w:rPr>
-      </w:pPr>
-      <w:r>
-        <w:rPr>
-          <w:lang w:val="en-US"/>
-        </w:rPr>
-        <w:t>required="true"</w:t>
-      </w:r>
-    </w:p>
-    <w:p>
-      <w:pPr>
-        <w:pStyle w:val="Default"/>
-        <w:rPr>
-          <w:lang w:val="en-US"/>
-        </w:rPr>
-      </w:pPr>
-      <w:r>
-        <w:rPr>
-          <w:lang w:val="en-US"/>
-        </w:rPr>
-        <w:t>requiredMessage="Blad: Podaj nazwe." &gt;</w:t>
-      </w:r>
-    </w:p>
-    <w:p>
-      <w:pPr>
-        <w:pStyle w:val="Default"/>
+        <w:t>&lt;</w:t>
+      </w:r>
+      <w:proofErr w:type="spellStart"/>
+      <w:r>
         <w:rPr>
           <w:b/>
           <w:bCs/>
-          <w:lang w:val="en-US"/>
-        </w:rPr>
-      </w:pPr>
-      <w:r>
+        </w:rPr>
+        <w:t>h:inputText</w:t>
+      </w:r>
+      <w:proofErr w:type="spellEnd"/>
+    </w:p>
+    <w:p>
+      <w:pPr>
+        <w:pStyle w:val="Default"/>
+        <w:rPr>
+          <w:lang w:val="en-US"/>
+        </w:rPr>
+      </w:pPr>
+      <w:r>
+        <w:rPr>
+          <w:lang w:val="en-US"/>
+        </w:rPr>
+        <w:t>id="</w:t>
+      </w:r>
+      <w:proofErr w:type="spellStart"/>
+      <w:r>
+        <w:rPr>
+          <w:lang w:val="en-US"/>
+        </w:rPr>
+        <w:t>nazwa</w:t>
+      </w:r>
+      <w:proofErr w:type="spellEnd"/>
+      <w:r>
+        <w:rPr>
+          <w:lang w:val="en-US"/>
+        </w:rPr>
+        <w:t>"</w:t>
+      </w:r>
+    </w:p>
+    <w:p>
+      <w:pPr>
+        <w:pStyle w:val="Default"/>
+        <w:rPr>
+          <w:lang w:val="en-US"/>
+        </w:rPr>
+      </w:pPr>
+      <w:r>
+        <w:rPr>
+          <w:lang w:val="en-US"/>
+        </w:rPr>
+        <w:t>title="</w:t>
+      </w:r>
+      <w:proofErr w:type="spellStart"/>
+      <w:r>
+        <w:rPr>
+          <w:lang w:val="en-US"/>
+        </w:rPr>
+        <w:t>Podajnazwe</w:t>
+      </w:r>
+      <w:proofErr w:type="spellEnd"/>
+      <w:r>
+        <w:rPr>
+          <w:lang w:val="en-US"/>
+        </w:rPr>
+        <w:t>:"</w:t>
+      </w:r>
+    </w:p>
+    <w:p>
+      <w:pPr>
+        <w:pStyle w:val="Default"/>
+        <w:rPr>
+          <w:lang w:val="en-US"/>
+        </w:rPr>
+      </w:pPr>
+      <w:r>
+        <w:rPr>
+          <w:lang w:val="en-US"/>
+        </w:rPr>
+        <w:t>value="#{</w:t>
+      </w:r>
+      <w:proofErr w:type="spellStart"/>
+      <w:r>
+        <w:rPr>
+          <w:lang w:val="en-US"/>
+        </w:rPr>
+        <w:t>managed_produkt.nazwa</w:t>
+      </w:r>
+      <w:proofErr w:type="spellEnd"/>
+      <w:r>
+        <w:rPr>
+          <w:lang w:val="en-US"/>
+        </w:rPr>
+        <w:t>}"</w:t>
+      </w:r>
+    </w:p>
+    <w:p>
+      <w:pPr>
+        <w:pStyle w:val="Default"/>
+        <w:rPr>
+          <w:lang w:val="en-US"/>
+        </w:rPr>
+      </w:pPr>
+      <w:r>
+        <w:rPr>
+          <w:lang w:val="en-US"/>
+        </w:rPr>
+        <w:t>required="true"</w:t>
+      </w:r>
+    </w:p>
+    <w:p>
+      <w:pPr>
+        <w:pStyle w:val="Default"/>
+        <w:rPr>
+          <w:lang w:val="en-US"/>
+        </w:rPr>
+      </w:pPr>
+      <w:proofErr w:type="spellStart"/>
+      <w:r>
+        <w:rPr>
+          <w:lang w:val="en-US"/>
+        </w:rPr>
+        <w:t>requiredMessage</w:t>
+      </w:r>
+      <w:proofErr w:type="spellEnd"/>
+      <w:r>
+        <w:rPr>
+          <w:lang w:val="en-US"/>
+        </w:rPr>
+        <w:t>="</w:t>
+      </w:r>
+      <w:proofErr w:type="spellStart"/>
+      <w:r>
+        <w:rPr>
+          <w:lang w:val="en-US"/>
+        </w:rPr>
+        <w:t>Blad</w:t>
+      </w:r>
+      <w:proofErr w:type="spellEnd"/>
+      <w:r>
+        <w:rPr>
+          <w:lang w:val="en-US"/>
+        </w:rPr>
+        <w:t xml:space="preserve">: </w:t>
+      </w:r>
+      <w:proofErr w:type="spellStart"/>
+      <w:r>
+        <w:rPr>
+          <w:lang w:val="en-US"/>
+        </w:rPr>
+        <w:t>Podaj</w:t>
+      </w:r>
+      <w:proofErr w:type="spellEnd"/>
+      <w:r>
+        <w:rPr>
+          <w:lang w:val="en-US"/>
+        </w:rPr>
+        <w:t xml:space="preserve"> </w:t>
+      </w:r>
+      <w:proofErr w:type="spellStart"/>
+      <w:r>
+        <w:rPr>
+          <w:lang w:val="en-US"/>
+        </w:rPr>
+        <w:t>nazwe</w:t>
+      </w:r>
+      <w:proofErr w:type="spellEnd"/>
+      <w:r>
+        <w:rPr>
+          <w:lang w:val="en-US"/>
+        </w:rPr>
+        <w:t>." &gt;</w:t>
+      </w:r>
+    </w:p>
+    <w:p>
+      <w:pPr>
+        <w:pStyle w:val="Default"/>
         <w:rPr>
           <w:b/>
           <w:bCs/>
           <w:lang w:val="en-US"/>
         </w:rPr>
-        <w:t>&lt;/h:inputText&gt;</w:t>
-      </w:r>
-    </w:p>
-    <w:p>
-      <w:pPr>
-        <w:pStyle w:val="Default"/>
-        <w:rPr>
-          <w:color w:val="4472C4" w:themeColor="accent1"/>
-        </w:rPr>
-      </w:pPr>
-    </w:p>
-    <w:p>
-      <w:pPr>
-        <w:pStyle w:val="Default"/>
-        <w:rPr>
-          <w:color w:val="4472C4" w:themeColor="accent1"/>
-        </w:rPr>
-      </w:pPr>
-      <w:r>
-        <w:rPr>
-          <w:color w:val="4472C4" w:themeColor="accent1"/>
-        </w:rPr>
-        <w:t>id – Jest to unikalny identyfikator znacznika h:inputText</w:t>
-      </w:r>
-    </w:p>
-    <w:p>
-      <w:pPr>
-        <w:pStyle w:val="Default"/>
-        <w:rPr>
-          <w:color w:val="4472C4" w:themeColor="accent1"/>
-        </w:rPr>
-      </w:pPr>
-      <w:r>
-        <w:rPr>
-          <w:color w:val="4472C4" w:themeColor="accent1"/>
-        </w:rPr>
-        <w:t>title – Jest to tekstowa zawartość chmurki którą zaobserwujemy po przytrzymaniu myszki nad znacznikiem h:inputText</w:t>
-      </w:r>
-    </w:p>
-    <w:p>
-      <w:pPr>
-        <w:pStyle w:val="Default"/>
-        <w:rPr>
-          <w:color w:val="4472C4" w:themeColor="accent1"/>
-        </w:rPr>
-      </w:pPr>
-      <w:r>
-        <w:rPr>
-          <w:color w:val="4472C4" w:themeColor="accent1"/>
-        </w:rPr>
-        <w:t>value – Jest to aktualna wartość tego znacznika</w:t>
-      </w:r>
-    </w:p>
-    <w:p>
-      <w:pPr>
-        <w:pStyle w:val="Default"/>
-        <w:rPr>
-          <w:color w:val="4472C4" w:themeColor="accent1"/>
-        </w:rPr>
-      </w:pPr>
-      <w:r>
-        <w:rPr>
-          <w:color w:val="4472C4" w:themeColor="accent1"/>
-        </w:rPr>
-        <w:t>required – Flaga definiująca czy wartość musi zostać uzupełniona przez użytkownika</w:t>
-      </w:r>
-    </w:p>
-    <w:p>
-      <w:pPr>
-        <w:pStyle w:val="Default"/>
-        <w:rPr>
-          <w:color w:val="4472C4" w:themeColor="accent1"/>
-        </w:rPr>
-      </w:pPr>
-      <w:r>
-        <w:rPr>
-          <w:color w:val="4472C4" w:themeColor="accent1"/>
-        </w:rPr>
-        <w:t>requiredMessage – Jeśli flaga required == True oraz użytkownik nie poda wartości dla tego znacznika, to wartość tego parametru jest tekstową zawartością chmurki którą zaobserwujemy przy próbie wysłania całej strony na serwer</w:t>
-      </w:r>
-    </w:p>
-    <w:p>
-      <w:pPr>
-        <w:pStyle w:val="Default"/>
-        <w:rPr>
-          <w:color w:val="4472C4" w:themeColor="accent1"/>
-        </w:rPr>
-      </w:pPr>
-    </w:p>
-    <w:p>
-      <w:pPr>
-        <w:pStyle w:val="Default"/>
-      </w:pPr>
-      <w:r>
-        <w:t xml:space="preserve">5. Jaka metoda z klasy Managed_produktjest wywołana przy obsłudze atrybutu </w:t>
-      </w:r>
+      </w:pPr>
       <w:r>
         <w:rPr>
           <w:b/>
           <w:bCs/>
+          <w:lang w:val="en-US"/>
+        </w:rPr>
+        <w:t>&lt;/</w:t>
+      </w:r>
+      <w:proofErr w:type="spellStart"/>
+      <w:r>
+        <w:rPr>
+          <w:b/>
+          <w:bCs/>
+          <w:lang w:val="en-US"/>
+        </w:rPr>
+        <w:t>h:inputText</w:t>
+      </w:r>
+      <w:proofErr w:type="spellEnd"/>
+      <w:r>
+        <w:rPr>
+          <w:b/>
+          <w:bCs/>
+          <w:lang w:val="en-US"/>
+        </w:rPr>
+        <w:t>&gt;</w:t>
+      </w:r>
+    </w:p>
+    <w:p>
+      <w:pPr>
+        <w:pStyle w:val="Default"/>
+        <w:rPr>
+          <w:color w:val="4472C4" w:themeColor="accent1"/>
+          <w:lang w:val="en-US"/>
+        </w:rPr>
+      </w:pPr>
+    </w:p>
+    <w:p>
+      <w:pPr>
+        <w:pStyle w:val="Default"/>
+        <w:rPr>
+          <w:color w:val="4472C4" w:themeColor="accent1"/>
+        </w:rPr>
+      </w:pPr>
+      <w:r>
+        <w:rPr>
+          <w:color w:val="4472C4" w:themeColor="accent1"/>
+        </w:rPr>
+        <w:t>id – Jest to unikalny identyfikator znacznika h:inputText</w:t>
+      </w:r>
+    </w:p>
+    <w:p>
+      <w:pPr>
+        <w:pStyle w:val="Default"/>
+        <w:rPr>
+          <w:color w:val="4472C4" w:themeColor="accent1"/>
+        </w:rPr>
+      </w:pPr>
+      <w:proofErr w:type="spellStart"/>
+      <w:r>
+        <w:rPr>
+          <w:color w:val="4472C4" w:themeColor="accent1"/>
+        </w:rPr>
+        <w:t>title</w:t>
+      </w:r>
+      <w:proofErr w:type="spellEnd"/>
+      <w:r>
+        <w:rPr>
+          <w:color w:val="4472C4" w:themeColor="accent1"/>
+        </w:rPr>
+        <w:t xml:space="preserve"> – Jest to tekstowa zawartość chmurki którą zaobserwujemy po przytrzymaniu myszki nad znacznikiem h:inputText</w:t>
+      </w:r>
+    </w:p>
+    <w:p>
+      <w:pPr>
+        <w:pStyle w:val="Default"/>
+        <w:rPr>
+          <w:color w:val="4472C4" w:themeColor="accent1"/>
+        </w:rPr>
+      </w:pPr>
+      <w:proofErr w:type="spellStart"/>
+      <w:r>
+        <w:rPr>
+          <w:color w:val="4472C4" w:themeColor="accent1"/>
         </w:rPr>
         <w:t>value</w:t>
       </w:r>
-      <w:r>
-        <w:t>w znaczniku</w:t>
-      </w:r>
-    </w:p>
-    <w:p>
-      <w:pPr>
-        <w:pStyle w:val="Default"/>
-        <w:rPr>
-          <w:lang w:val="en-US"/>
-        </w:rPr>
-      </w:pPr>
-      <w:r>
-        <w:rPr>
-          <w:lang w:val="en-US"/>
-        </w:rPr>
-        <w:t>&lt;h:outputTextid="nazwa" val</w:t>
-      </w:r>
-      <w:r>
-        <w:rPr>
-          <w:lang w:val="en-US"/>
-        </w:rPr>
-        <w:t>ue="#{managed_produkt.nazwa}"/&gt;</w:t>
-      </w:r>
-    </w:p>
-    <w:p>
-      <w:pPr>
-        <w:pStyle w:val="Default"/>
-        <w:rPr>
-          <w:color w:val="4472C4" w:themeColor="accent1"/>
-        </w:rPr>
-      </w:pPr>
-    </w:p>
-    <w:p>
-      <w:pPr>
-        <w:pStyle w:val="Default"/>
-        <w:rPr>
-          <w:color w:val="4472C4" w:themeColor="accent1"/>
-        </w:rPr>
-      </w:pPr>
-      <w:r>
-        <w:rPr>
-          <w:color w:val="4472C4" w:themeColor="accent1"/>
-        </w:rPr>
-        <w:t>Managed_produkt.getNazwa()</w:t>
+      <w:proofErr w:type="spellEnd"/>
+      <w:r>
+        <w:rPr>
+          <w:color w:val="4472C4" w:themeColor="accent1"/>
+        </w:rPr>
+        <w:t xml:space="preserve"> – Jest to aktualna wartość tego znacznika</w:t>
+      </w:r>
+    </w:p>
+    <w:p>
+      <w:pPr>
+        <w:pStyle w:val="Default"/>
+        <w:rPr>
+          <w:color w:val="4472C4" w:themeColor="accent1"/>
+        </w:rPr>
+      </w:pPr>
+      <w:proofErr w:type="spellStart"/>
+      <w:r>
+        <w:rPr>
+          <w:color w:val="4472C4" w:themeColor="accent1"/>
+        </w:rPr>
+        <w:t>required</w:t>
+      </w:r>
+      <w:proofErr w:type="spellEnd"/>
+      <w:r>
+        <w:rPr>
+          <w:color w:val="4472C4" w:themeColor="accent1"/>
+        </w:rPr>
+        <w:t xml:space="preserve"> – Flaga definiująca czy wartość musi zostać uzupełniona przez użytkownika</w:t>
+      </w:r>
+    </w:p>
+    <w:p>
+      <w:pPr>
+        <w:pStyle w:val="Default"/>
+        <w:rPr>
+          <w:color w:val="4472C4" w:themeColor="accent1"/>
+        </w:rPr>
+      </w:pPr>
+      <w:proofErr w:type="spellStart"/>
+      <w:r>
+        <w:rPr>
+          <w:color w:val="4472C4" w:themeColor="accent1"/>
+        </w:rPr>
+        <w:t>requiredMessage</w:t>
+      </w:r>
+      <w:proofErr w:type="spellEnd"/>
+      <w:r>
+        <w:rPr>
+          <w:color w:val="4472C4" w:themeColor="accent1"/>
+        </w:rPr>
+        <w:t xml:space="preserve"> – Jeśli flaga </w:t>
+      </w:r>
+      <w:proofErr w:type="spellStart"/>
+      <w:r>
+        <w:rPr>
+          <w:color w:val="4472C4" w:themeColor="accent1"/>
+        </w:rPr>
+        <w:t>required</w:t>
+      </w:r>
+      <w:proofErr w:type="spellEnd"/>
+      <w:r>
+        <w:rPr>
+          <w:color w:val="4472C4" w:themeColor="accent1"/>
+        </w:rPr>
+        <w:t xml:space="preserve"> == True oraz użytkownik nie poda wartości dla tego znacznika, to wartość tego parametru jest tekstową zawartością chmurki którą zaobserwujemy przy próbie wysłania całej strony na serwer</w:t>
+      </w:r>
+    </w:p>
+    <w:p>
+      <w:pPr>
+        <w:pStyle w:val="Default"/>
+        <w:rPr>
+          <w:color w:val="4472C4" w:themeColor="accent1"/>
+        </w:rPr>
+      </w:pPr>
+    </w:p>
+    <w:p>
+      <w:pPr>
+        <w:pStyle w:val="Default"/>
+      </w:pPr>
+      <w:r>
+        <w:t xml:space="preserve">5. Jaka metoda z klasy </w:t>
+      </w:r>
+      <w:proofErr w:type="spellStart"/>
+      <w:r>
+        <w:t>Managed_produktjest</w:t>
+      </w:r>
+      <w:proofErr w:type="spellEnd"/>
+      <w:r>
+        <w:t xml:space="preserve"> wywołana przy obsłudze atrybutu </w:t>
+      </w:r>
+      <w:proofErr w:type="spellStart"/>
+      <w:r>
+        <w:rPr>
+          <w:b/>
+          <w:bCs/>
+        </w:rPr>
+        <w:t>value</w:t>
+      </w:r>
+      <w:r>
+        <w:t>w</w:t>
+      </w:r>
+      <w:proofErr w:type="spellEnd"/>
+      <w:r>
+        <w:t xml:space="preserve"> znaczniku</w:t>
+      </w:r>
+    </w:p>
+    <w:p>
+      <w:pPr>
+        <w:pStyle w:val="Default"/>
+        <w:rPr>
+          <w:lang w:val="en-US"/>
+        </w:rPr>
+      </w:pPr>
+      <w:r>
+        <w:rPr>
+          <w:lang w:val="en-US"/>
+        </w:rPr>
+        <w:t>&lt;</w:t>
+      </w:r>
+      <w:proofErr w:type="spellStart"/>
+      <w:r>
+        <w:rPr>
+          <w:lang w:val="en-US"/>
+        </w:rPr>
+        <w:t>h:outputTextid</w:t>
+      </w:r>
+      <w:proofErr w:type="spellEnd"/>
+      <w:r>
+        <w:rPr>
+          <w:lang w:val="en-US"/>
+        </w:rPr>
+        <w:t>="</w:t>
+      </w:r>
+      <w:proofErr w:type="spellStart"/>
+      <w:r>
+        <w:rPr>
+          <w:lang w:val="en-US"/>
+        </w:rPr>
+        <w:t>nazwa</w:t>
+      </w:r>
+      <w:proofErr w:type="spellEnd"/>
+      <w:r>
+        <w:rPr>
+          <w:lang w:val="en-US"/>
+        </w:rPr>
+        <w:t>" val</w:t>
+      </w:r>
+      <w:r>
+        <w:rPr>
+          <w:lang w:val="en-US"/>
+        </w:rPr>
+        <w:t>ue="#{</w:t>
+      </w:r>
+      <w:proofErr w:type="spellStart"/>
+      <w:r>
+        <w:rPr>
+          <w:lang w:val="en-US"/>
+        </w:rPr>
+        <w:t>managed_produkt.nazwa</w:t>
+      </w:r>
+      <w:proofErr w:type="spellEnd"/>
+      <w:r>
+        <w:rPr>
+          <w:lang w:val="en-US"/>
+        </w:rPr>
+        <w:t>}"/&gt;</w:t>
+      </w:r>
+    </w:p>
+    <w:p>
+      <w:pPr>
+        <w:pStyle w:val="Default"/>
+        <w:rPr>
+          <w:color w:val="4472C4" w:themeColor="accent1"/>
+          <w:lang w:val="en-US"/>
+        </w:rPr>
+      </w:pPr>
+    </w:p>
+    <w:p>
+      <w:pPr>
+        <w:pStyle w:val="Default"/>
+        <w:rPr>
+          <w:color w:val="4472C4" w:themeColor="accent1"/>
+        </w:rPr>
+      </w:pPr>
+      <w:proofErr w:type="spellStart"/>
+      <w:r>
+        <w:rPr>
+          <w:color w:val="4472C4" w:themeColor="accent1"/>
+        </w:rPr>
+        <w:t>Managed_produkt.getNazwa</w:t>
+      </w:r>
+      <w:proofErr w:type="spellEnd"/>
+      <w:r>
+        <w:rPr>
+          <w:color w:val="4472C4" w:themeColor="accent1"/>
+        </w:rPr>
+        <w:t>()</w:t>
       </w:r>
     </w:p>
     <w:p>
@@ -439,14 +799,57 @@
         <w:rPr>
           <w:lang w:val="en-US"/>
         </w:rPr>
-        <w:t>&lt;h:outputTextid="brutto" value="#{managed_produkt.cena_brutto}" /&gt;</w:t>
-      </w:r>
-    </w:p>
-    <w:p>
-      <w:pPr>
-        <w:pStyle w:val="Default"/>
-        <w:rPr>
-          <w:color w:val="4472C4" w:themeColor="accent1"/>
+        <w:t>&lt;</w:t>
+      </w:r>
+      <w:proofErr w:type="spellStart"/>
+      <w:r>
+        <w:rPr>
+          <w:lang w:val="en-US"/>
+        </w:rPr>
+        <w:t>h:outputTextid</w:t>
+      </w:r>
+      <w:proofErr w:type="spellEnd"/>
+      <w:r>
+        <w:rPr>
+          <w:lang w:val="en-US"/>
+        </w:rPr>
+        <w:t>="</w:t>
+      </w:r>
+      <w:proofErr w:type="spellStart"/>
+      <w:r>
+        <w:rPr>
+          <w:lang w:val="en-US"/>
+        </w:rPr>
+        <w:t>brutto</w:t>
+      </w:r>
+      <w:proofErr w:type="spellEnd"/>
+      <w:r>
+        <w:rPr>
+          <w:lang w:val="en-US"/>
+        </w:rPr>
+        <w:t>" value="#{</w:t>
+      </w:r>
+      <w:proofErr w:type="spellStart"/>
+      <w:r>
+        <w:rPr>
+          <w:lang w:val="en-US"/>
+        </w:rPr>
+        <w:t>managed_produkt.cena_brutto</w:t>
+      </w:r>
+      <w:proofErr w:type="spellEnd"/>
+      <w:r>
+        <w:rPr>
+          <w:lang w:val="en-US"/>
+        </w:rPr>
+        <w:t>}" /&gt;</w:t>
+      </w:r>
+    </w:p>
+    <w:p>
+      <w:pPr>
+        <w:pStyle w:val="Default"/>
+        <w:rPr>
+          <w:color w:val="4472C4" w:themeColor="accent1"/>
+          <w:lang w:val="en-US"/>
         </w:rPr>
       </w:pPr>
     </w:p>
@@ -470,11 +873,19 @@
         </w:rPr>
         <w:t>(1 – (</w:t>
       </w:r>
-      <w:r>
-        <w:rPr>
-          <w:color w:val="4472C4" w:themeColor="accent1"/>
-        </w:rPr>
-        <w:t>float) promocja/100) – Załóżmy, że promocja ma wartość 25.</w:t>
+      <w:proofErr w:type="spellStart"/>
+      <w:r>
+        <w:rPr>
+          <w:color w:val="4472C4" w:themeColor="accent1"/>
+        </w:rPr>
+        <w:t>float</w:t>
+      </w:r>
+      <w:proofErr w:type="spellEnd"/>
+      <w:r>
+        <w:rPr>
+          <w:color w:val="4472C4" w:themeColor="accent1"/>
+        </w:rPr>
+        <w:t>) promocja/100) – Załóżmy, że promocja ma wartość 25.</w:t>
       </w:r>
       <w:r>
         <w:rPr>
@@ -494,50 +905,118 @@
         <w:pStyle w:val="Default"/>
       </w:pPr>
       <w:r>
-        <w:t>7. W jakim sposób wyświetlana jest cena_brutto?</w:t>
-      </w:r>
-    </w:p>
-    <w:p>
-      <w:pPr>
-        <w:pStyle w:val="Default"/>
-      </w:pPr>
-    </w:p>
-    <w:p>
-      <w:pPr>
-        <w:pStyle w:val="Default"/>
-        <w:rPr>
-          <w:color w:val="4472C4" w:themeColor="accent1"/>
-        </w:rPr>
-      </w:pPr>
-      <w:r>
-        <w:rPr>
-          <w:color w:val="4472C4" w:themeColor="accent1"/>
-        </w:rPr>
-        <w:t>Po kliknięciu OK na stronie dodaj_produkt1.xhtml wywoływa</w:t>
-      </w:r>
-      <w:r>
-        <w:rPr>
-          <w:color w:val="4472C4" w:themeColor="accent1"/>
-        </w:rPr>
-        <w:t>na jest funkcja Managed_produkt::</w:t>
-      </w:r>
-      <w:r>
-        <w:rPr>
-          <w:color w:val="4472C4" w:themeColor="accent1"/>
-        </w:rPr>
-        <w:t xml:space="preserve">dodaj_produkt(). Ta z kolei przy pomocy fasady warstwy biznesowej odnosi się do Produkt1, któremu przekazuje wartości wpisane przez użytkownika, następnie wywołuje funkcję dane_produktu() która poprzez fasadę warstwy biznesowej wywołuje funkcję </w:t>
-      </w:r>
-      <w:r>
-        <w:rPr>
-          <w:color w:val="4472C4" w:themeColor="accent1"/>
-        </w:rPr>
-        <w:t>Produkt1::</w:t>
-      </w:r>
-      <w:r>
-        <w:rPr>
-          <w:color w:val="4472C4" w:themeColor="accent1"/>
-        </w:rPr>
-        <w:t>cena_brutto() a jej wartość przypisuje do pola o nazwie cena_brutto. Na samym końcu wołana jest funkcja getCena_brutto().</w:t>
+        <w:t xml:space="preserve">7. W jakim sposób wyświetlana jest </w:t>
+      </w:r>
+      <w:proofErr w:type="spellStart"/>
+      <w:r>
+        <w:t>cena_brutto</w:t>
+      </w:r>
+      <w:proofErr w:type="spellEnd"/>
+      <w:r>
+        <w:t>?</w:t>
+      </w:r>
+    </w:p>
+    <w:p>
+      <w:pPr>
+        <w:pStyle w:val="Default"/>
+      </w:pPr>
+    </w:p>
+    <w:p>
+      <w:pPr>
+        <w:pStyle w:val="Default"/>
+        <w:rPr>
+          <w:color w:val="4472C4" w:themeColor="accent1"/>
+        </w:rPr>
+      </w:pPr>
+      <w:r>
+        <w:rPr>
+          <w:color w:val="4472C4" w:themeColor="accent1"/>
+        </w:rPr>
+        <w:t xml:space="preserve">Po kliknięciu OK na stronie dodaj_produkt1.xhtml wywoływana jest funkcja </w:t>
+      </w:r>
+      <w:proofErr w:type="spellStart"/>
+      <w:r>
+        <w:rPr>
+          <w:color w:val="4472C4" w:themeColor="accent1"/>
+        </w:rPr>
+        <w:t>Managed_produkt</w:t>
+      </w:r>
+      <w:proofErr w:type="spellEnd"/>
+      <w:r>
+        <w:rPr>
+          <w:color w:val="4472C4" w:themeColor="accent1"/>
+        </w:rPr>
+        <w:t>::</w:t>
+      </w:r>
+      <w:proofErr w:type="spellStart"/>
+      <w:r>
+        <w:rPr>
+          <w:color w:val="4472C4" w:themeColor="accent1"/>
+        </w:rPr>
+        <w:t>dodaj_produkt</w:t>
+      </w:r>
+      <w:proofErr w:type="spellEnd"/>
+      <w:r>
+        <w:rPr>
+          <w:color w:val="4472C4" w:themeColor="accent1"/>
+        </w:rPr>
+        <w:t xml:space="preserve">(). Ta z kolei przy pomocy fasady warstwy biznesowej odnosi się do Produkt1, któremu przekazuje wartości wpisane przez użytkownika, następnie wywołuje funkcję </w:t>
+      </w:r>
+      <w:proofErr w:type="spellStart"/>
+      <w:r>
+        <w:rPr>
+          <w:color w:val="4472C4" w:themeColor="accent1"/>
+        </w:rPr>
+        <w:t>dane_produktu</w:t>
+      </w:r>
+      <w:proofErr w:type="spellEnd"/>
+      <w:r>
+        <w:rPr>
+          <w:color w:val="4472C4" w:themeColor="accent1"/>
+        </w:rPr>
+        <w:t>() która poprzez fasadę warstwy biznesowej wywołuje funkcję Produkt1::</w:t>
+      </w:r>
+      <w:proofErr w:type="spellStart"/>
+      <w:r>
+        <w:rPr>
+          <w:color w:val="4472C4" w:themeColor="accent1"/>
+        </w:rPr>
+        <w:t>cena_brutto</w:t>
+      </w:r>
+      <w:proofErr w:type="spellEnd"/>
+      <w:r>
+        <w:rPr>
+          <w:color w:val="4472C4" w:themeColor="accent1"/>
+        </w:rPr>
+        <w:t xml:space="preserve">() a jej wartość przypisuje do pola o nazwie </w:t>
+      </w:r>
+      <w:proofErr w:type="spellStart"/>
+      <w:r>
+        <w:rPr>
+          <w:color w:val="4472C4" w:themeColor="accent1"/>
+        </w:rPr>
+        <w:t>cena_brutto</w:t>
+      </w:r>
+      <w:proofErr w:type="spellEnd"/>
+      <w:r>
+        <w:rPr>
+          <w:color w:val="4472C4" w:themeColor="accent1"/>
+        </w:rPr>
+        <w:t xml:space="preserve">. Na samym końcu wołana jest funkcja </w:t>
+      </w:r>
+      <w:proofErr w:type="spellStart"/>
+      <w:r>
+        <w:rPr>
+          <w:color w:val="4472C4" w:themeColor="accent1"/>
+        </w:rPr>
+        <w:t>getCena_brutto</w:t>
+      </w:r>
+      <w:proofErr w:type="spellEnd"/>
+      <w:r>
+        <w:rPr>
+          <w:color w:val="4472C4" w:themeColor="accent1"/>
+        </w:rPr>
+        <w:t>().</w:t>
       </w:r>
     </w:p>
     <w:p>
@@ -551,277 +1030,565 @@
         <w:spacing w:after="101"/>
       </w:pPr>
       <w:r>
-        <w:t>8.Opisz atrybuty znacznika: &lt;h:commandLink</w:t>
-      </w:r>
+        <w:t>8.Opisz atrybuty znacznika: &lt;</w:t>
+      </w:r>
+      <w:proofErr w:type="spellStart"/>
+      <w:r>
+        <w:t>h:commandLink</w:t>
+      </w:r>
+      <w:proofErr w:type="spellEnd"/>
       <w:r>
         <w:t xml:space="preserve"> </w:t>
       </w:r>
-      <w:r>
-        <w:t>action =”#{managed+produkt.dodaj_produkt}” value=”OK”&gt;</w:t>
-      </w:r>
-      <w:r>
-        <w:br/>
-      </w:r>
-    </w:p>
-    <w:p>
-      <w:pPr>
-        <w:pStyle w:val="Default"/>
-        <w:spacing w:after="101"/>
-      </w:pPr>
-      <w:r>
-        <w:rPr>
-          <w:color w:val="4472C4" w:themeColor="accent1"/>
-        </w:rPr>
-        <w:t>Atrybuty linku który zachowuje się jak przycisk:</w:t>
-      </w:r>
-      <w:r>
-        <w:t xml:space="preserve"> </w:t>
-      </w:r>
-      <w:r>
-        <w:br/>
-      </w:r>
-      <w:r>
-        <w:rPr>
-          <w:color w:val="4472C4" w:themeColor="accent1"/>
-        </w:rPr>
-        <w:t xml:space="preserve">action </w:t>
-      </w:r>
-      <w:r>
-        <w:rPr>
-          <w:color w:val="4472C4" w:themeColor="accent1"/>
-        </w:rPr>
-        <w:t>–</w:t>
-      </w:r>
-      <w:r>
-        <w:rPr>
-          <w:color w:val="4472C4" w:themeColor="accent1"/>
-        </w:rPr>
-        <w:t xml:space="preserve"> </w:t>
-      </w:r>
-      <w:r>
-        <w:rPr>
-          <w:color w:val="4472C4" w:themeColor="accent1"/>
-        </w:rPr>
-        <w:t>Atrybut który przyjmuje wartość typu string. Wywołuje funkcję dodaj_produkt która po wykonaniu swojego kodu zwraca nazwę pliku .xhtml przekazywanego do NavigationHandlera który ma być renderowany po naciśnięciu tego przycisku</w:t>
-      </w:r>
-      <w:r>
-        <w:br/>
-      </w:r>
-      <w:r>
-        <w:rPr>
-          <w:color w:val="4472C4" w:themeColor="accent1"/>
-        </w:rPr>
-        <w:t xml:space="preserve">value </w:t>
-      </w:r>
-      <w:r>
-        <w:rPr>
-          <w:color w:val="4472C4" w:themeColor="accent1"/>
-        </w:rPr>
-        <w:t xml:space="preserve">– </w:t>
-      </w:r>
-      <w:r>
-        <w:rPr>
-          <w:color w:val="4472C4" w:themeColor="accent1"/>
-        </w:rPr>
-        <w:t>J</w:t>
-      </w:r>
-      <w:r>
-        <w:rPr>
-          <w:color w:val="4472C4" w:themeColor="accent1"/>
-        </w:rPr>
-        <w:t>est to aktualna wartość tego znacznika</w:t>
-      </w:r>
-      <w:r>
-        <w:rPr>
-          <w:color w:val="4472C4" w:themeColor="accent1"/>
-        </w:rPr>
-        <w:t>, wyświetlana użytkownikowi</w:t>
-      </w:r>
-    </w:p>
-    <w:p>
-      <w:pPr>
-        <w:pStyle w:val="Default"/>
-        <w:rPr>
-          <w:color w:val="4472C4" w:themeColor="accent1"/>
-        </w:rPr>
-      </w:pPr>
-    </w:p>
-    <w:p>
-      <w:pPr>
-        <w:pStyle w:val="Default"/>
-        <w:spacing w:after="101"/>
-        <w:rPr>
-          <w:lang w:val="en-US"/>
-        </w:rPr>
-      </w:pPr>
-      <w:r>
-        <w:rPr>
-          <w:lang w:val="en-US"/>
-        </w:rPr>
-        <w:t>9.Opisz atrybuty znacznika: &lt;h:commandButton</w:t>
-      </w:r>
-      <w:r>
-        <w:rPr>
-          <w:lang w:val="en-US"/>
-        </w:rPr>
-        <w:t xml:space="preserve"> </w:t>
-      </w:r>
-      <w:r>
-        <w:rPr>
-          <w:lang w:val="en-US"/>
-        </w:rPr>
-        <w:t>id=”powrot” value=”Powrot” action =”/faces/index”&gt;</w:t>
-      </w:r>
-    </w:p>
-    <w:p>
-      <w:pPr>
-        <w:pStyle w:val="Default"/>
-        <w:rPr>
-          <w:color w:val="4472C4" w:themeColor="accent1"/>
-        </w:rPr>
-      </w:pPr>
-      <w:r>
-        <w:rPr>
-          <w:color w:val="4472C4" w:themeColor="accent1"/>
-        </w:rPr>
-        <w:t>Atrybuty przycisku:</w:t>
-      </w:r>
-    </w:p>
-    <w:p>
-      <w:pPr>
-        <w:pStyle w:val="Default"/>
-        <w:rPr>
-          <w:color w:val="4472C4" w:themeColor="accent1"/>
-        </w:rPr>
-      </w:pPr>
-      <w:r>
-        <w:rPr>
-          <w:color w:val="4472C4" w:themeColor="accent1"/>
-        </w:rPr>
-        <w:t>id – Unikalny identyfikator znacznika</w:t>
-      </w:r>
-    </w:p>
-    <w:p>
-      <w:pPr>
-        <w:pStyle w:val="Default"/>
-        <w:rPr>
-          <w:color w:val="4472C4" w:themeColor="accent1"/>
-        </w:rPr>
-      </w:pPr>
-      <w:r>
-        <w:rPr>
-          <w:color w:val="4472C4" w:themeColor="accent1"/>
-        </w:rPr>
-        <w:t xml:space="preserve">value </w:t>
-      </w:r>
-      <w:r>
-        <w:rPr>
-          <w:color w:val="4472C4" w:themeColor="accent1"/>
-        </w:rPr>
-        <w:t>– Jest to aktualna wartość tego znacznika</w:t>
-      </w:r>
-      <w:r>
-        <w:rPr>
-          <w:color w:val="4472C4" w:themeColor="accent1"/>
-        </w:rPr>
-        <w:t>, wyświetlana użytkownikowi</w:t>
-      </w:r>
-      <w:r>
-        <w:rPr>
-          <w:color w:val="4472C4" w:themeColor="accent1"/>
-        </w:rPr>
-        <w:br/>
-        <w:t xml:space="preserve">action – </w:t>
-      </w:r>
-      <w:r>
-        <w:rPr>
-          <w:color w:val="4472C4" w:themeColor="accent1"/>
-        </w:rPr>
-        <w:t xml:space="preserve">Atrybut który przyjmuje wartość typu string. Przekazuje do NavigationHandler nazwę pliku .xtml który ma być renderowany </w:t>
-      </w:r>
-      <w:r>
-        <w:rPr>
-          <w:color w:val="4472C4" w:themeColor="accent1"/>
-        </w:rPr>
-        <w:t>po naciśnieniu tego przycisku</w:t>
-      </w:r>
-    </w:p>
-    <w:p>
-      <w:pPr>
-        <w:pStyle w:val="Default"/>
-        <w:spacing w:after="101"/>
-      </w:pPr>
-    </w:p>
-    <w:p>
-      <w:pPr>
-        <w:pStyle w:val="Default"/>
-        <w:spacing w:after="101"/>
-      </w:pPr>
-      <w:r>
-        <w:t>10.Opisz atrybuty znacznika &lt;h:link</w:t>
-      </w:r>
-      <w:r>
-        <w:t xml:space="preserve"> </w:t>
-      </w:r>
-      <w:r>
-        <w:t>outcome=”/warstwa_intermetowa_jsf/dodaj_produkt1” value=”Dodaj_produkt” &gt;</w:t>
-      </w:r>
-      <w:r>
-        <w:br/>
-      </w:r>
-    </w:p>
-    <w:p>
-      <w:pPr>
-        <w:pStyle w:val="Default"/>
-        <w:spacing w:after="101"/>
-        <w:rPr>
-          <w:color w:val="4472C4" w:themeColor="accent1"/>
-        </w:rPr>
-      </w:pPr>
-      <w:r>
-        <w:rPr>
-          <w:color w:val="4472C4" w:themeColor="accent1"/>
-        </w:rPr>
-        <w:t>Atrybuty linku:</w:t>
-      </w:r>
-      <w:r>
-        <w:rPr>
-          <w:color w:val="4472C4" w:themeColor="accent1"/>
-        </w:rPr>
-        <w:br/>
-      </w:r>
-      <w:r>
-        <w:rPr>
-          <w:color w:val="4472C4" w:themeColor="accent1"/>
-        </w:rPr>
-        <w:t xml:space="preserve">outcome </w:t>
-      </w:r>
-      <w:r>
-        <w:rPr>
-          <w:color w:val="4472C4" w:themeColor="accent1"/>
-        </w:rPr>
-        <w:t>– docelowy URL strony do renderowania</w:t>
-      </w:r>
-      <w:r>
-        <w:br/>
-      </w:r>
-      <w:r>
-        <w:rPr>
-          <w:color w:val="4472C4" w:themeColor="accent1"/>
-        </w:rPr>
-        <w:t>value – Jest to aktualna wartość tego znacznika, wyświetlana użytkownikowi</w:t>
-      </w:r>
-    </w:p>
-    <w:p>
-      <w:pPr>
-        <w:pStyle w:val="Default"/>
-        <w:spacing w:after="101"/>
-        <w:rPr>
-          <w:color w:val="4472C4" w:themeColor="accent1"/>
-        </w:rPr>
-      </w:pPr>
+      <w:proofErr w:type="spellStart"/>
+      <w:r>
+        <w:t>action</w:t>
+      </w:r>
+      <w:proofErr w:type="spellEnd"/>
+      <w:r>
+        <w:t xml:space="preserve"> =”#{</w:t>
+      </w:r>
+      <w:proofErr w:type="spellStart"/>
+      <w:r>
+        <w:t>manager_</w:t>
+      </w:r>
       <w:bookmarkStart w:id="0" w:name="_GoBack"/>
       <w:bookmarkEnd w:id="0"/>
+      <w:r>
+        <w:t>produkt.dodaj_produkt</w:t>
+      </w:r>
+      <w:proofErr w:type="spellEnd"/>
+      <w:r>
+        <w:t xml:space="preserve">}” </w:t>
+      </w:r>
+      <w:proofErr w:type="spellStart"/>
+      <w:r>
+        <w:t>value</w:t>
+      </w:r>
+      <w:proofErr w:type="spellEnd"/>
+      <w:r>
+        <w:t>=”OK”&gt;</w:t>
+      </w:r>
+      <w:r>
+        <w:br/>
+      </w:r>
+    </w:p>
+    <w:p>
+      <w:pPr>
+        <w:pStyle w:val="Default"/>
+        <w:spacing w:after="101"/>
+      </w:pPr>
+      <w:r>
+        <w:rPr>
+          <w:color w:val="4472C4" w:themeColor="accent1"/>
+        </w:rPr>
+        <w:t>Atrybuty linku który zachowuje się jak przycisk:</w:t>
+      </w:r>
+      <w:r>
+        <w:t xml:space="preserve"> </w:t>
+      </w:r>
+      <w:r>
+        <w:br/>
+      </w:r>
+      <w:proofErr w:type="spellStart"/>
+      <w:r>
+        <w:rPr>
+          <w:color w:val="4472C4" w:themeColor="accent1"/>
+        </w:rPr>
+        <w:t>action</w:t>
+      </w:r>
+      <w:proofErr w:type="spellEnd"/>
+      <w:r>
+        <w:rPr>
+          <w:color w:val="4472C4" w:themeColor="accent1"/>
+        </w:rPr>
+        <w:t xml:space="preserve"> </w:t>
+      </w:r>
+      <w:r>
+        <w:rPr>
+          <w:color w:val="4472C4" w:themeColor="accent1"/>
+        </w:rPr>
+        <w:t>–</w:t>
+      </w:r>
+      <w:r>
+        <w:rPr>
+          <w:color w:val="4472C4" w:themeColor="accent1"/>
+        </w:rPr>
+        <w:t xml:space="preserve"> </w:t>
+      </w:r>
+      <w:r>
+        <w:rPr>
+          <w:color w:val="4472C4" w:themeColor="accent1"/>
+        </w:rPr>
+        <w:t xml:space="preserve">Atrybut który przyjmuje wartość typu string. Wywołuje funkcję </w:t>
+      </w:r>
+      <w:proofErr w:type="spellStart"/>
+      <w:r>
+        <w:rPr>
+          <w:color w:val="4472C4" w:themeColor="accent1"/>
+        </w:rPr>
+        <w:t>dodaj_produkt</w:t>
+      </w:r>
+      <w:proofErr w:type="spellEnd"/>
+      <w:r>
+        <w:rPr>
+          <w:color w:val="4472C4" w:themeColor="accent1"/>
+        </w:rPr>
+        <w:t xml:space="preserve"> która po wykonaniu swojego kodu zwraca nazwę pliku .</w:t>
+      </w:r>
+      <w:proofErr w:type="spellStart"/>
+      <w:r>
+        <w:rPr>
+          <w:color w:val="4472C4" w:themeColor="accent1"/>
+        </w:rPr>
+        <w:t>xhtml</w:t>
+      </w:r>
+      <w:proofErr w:type="spellEnd"/>
+      <w:r>
+        <w:rPr>
+          <w:color w:val="4472C4" w:themeColor="accent1"/>
+        </w:rPr>
+        <w:t xml:space="preserve"> przekazywanego do </w:t>
+      </w:r>
+      <w:proofErr w:type="spellStart"/>
+      <w:r>
+        <w:rPr>
+          <w:color w:val="4472C4" w:themeColor="accent1"/>
+        </w:rPr>
+        <w:t>NavigationHandlera</w:t>
+      </w:r>
+      <w:proofErr w:type="spellEnd"/>
+      <w:r>
+        <w:rPr>
+          <w:color w:val="4472C4" w:themeColor="accent1"/>
+        </w:rPr>
+        <w:t xml:space="preserve"> który ma być </w:t>
+      </w:r>
+      <w:proofErr w:type="spellStart"/>
+      <w:r>
+        <w:rPr>
+          <w:color w:val="4472C4" w:themeColor="accent1"/>
+        </w:rPr>
+        <w:t>renderowany</w:t>
+      </w:r>
+      <w:proofErr w:type="spellEnd"/>
+      <w:r>
+        <w:rPr>
+          <w:color w:val="4472C4" w:themeColor="accent1"/>
+        </w:rPr>
+        <w:t xml:space="preserve"> po naciśnięciu tego przycisku</w:t>
+      </w:r>
+      <w:r>
+        <w:br/>
+      </w:r>
+      <w:proofErr w:type="spellStart"/>
+      <w:r>
+        <w:rPr>
+          <w:color w:val="4472C4" w:themeColor="accent1"/>
+        </w:rPr>
+        <w:t>value</w:t>
+      </w:r>
+      <w:proofErr w:type="spellEnd"/>
+      <w:r>
+        <w:rPr>
+          <w:color w:val="4472C4" w:themeColor="accent1"/>
+        </w:rPr>
+        <w:t xml:space="preserve"> – </w:t>
+      </w:r>
+      <w:r>
+        <w:rPr>
+          <w:color w:val="4472C4" w:themeColor="accent1"/>
+        </w:rPr>
+        <w:t>J</w:t>
+      </w:r>
+      <w:r>
+        <w:rPr>
+          <w:color w:val="4472C4" w:themeColor="accent1"/>
+        </w:rPr>
+        <w:t>est to aktualna wartość tego znacznika</w:t>
+      </w:r>
+      <w:r>
+        <w:rPr>
+          <w:color w:val="4472C4" w:themeColor="accent1"/>
+        </w:rPr>
+        <w:t>, wyświetlana użytkownikowi</w:t>
+      </w:r>
+    </w:p>
+    <w:p>
+      <w:pPr>
+        <w:pStyle w:val="Default"/>
+        <w:rPr>
+          <w:color w:val="4472C4" w:themeColor="accent1"/>
+        </w:rPr>
+      </w:pPr>
+    </w:p>
+    <w:p>
+      <w:pPr>
+        <w:pStyle w:val="Default"/>
+        <w:spacing w:after="101"/>
+        <w:rPr>
+          <w:lang w:val="en-US"/>
+        </w:rPr>
+      </w:pPr>
+      <w:r>
+        <w:rPr>
+          <w:lang w:val="en-US"/>
+        </w:rPr>
+        <w:t xml:space="preserve">9.Opisz </w:t>
+      </w:r>
+      <w:proofErr w:type="spellStart"/>
+      <w:r>
+        <w:rPr>
+          <w:lang w:val="en-US"/>
+        </w:rPr>
+        <w:t>atrybuty</w:t>
+      </w:r>
+      <w:proofErr w:type="spellEnd"/>
+      <w:r>
+        <w:rPr>
+          <w:lang w:val="en-US"/>
+        </w:rPr>
+        <w:t xml:space="preserve"> </w:t>
+      </w:r>
+      <w:proofErr w:type="spellStart"/>
+      <w:r>
+        <w:rPr>
+          <w:lang w:val="en-US"/>
+        </w:rPr>
+        <w:t>znacznika</w:t>
+      </w:r>
+      <w:proofErr w:type="spellEnd"/>
+      <w:r>
+        <w:rPr>
+          <w:lang w:val="en-US"/>
+        </w:rPr>
+        <w:t>: &lt;</w:t>
+      </w:r>
+      <w:proofErr w:type="spellStart"/>
+      <w:r>
+        <w:rPr>
+          <w:lang w:val="en-US"/>
+        </w:rPr>
+        <w:t>h:commandButton</w:t>
+      </w:r>
+      <w:proofErr w:type="spellEnd"/>
+      <w:r>
+        <w:rPr>
+          <w:lang w:val="en-US"/>
+        </w:rPr>
+        <w:t xml:space="preserve"> </w:t>
+      </w:r>
+      <w:r>
+        <w:rPr>
+          <w:lang w:val="en-US"/>
+        </w:rPr>
+        <w:t>id=”</w:t>
+      </w:r>
+      <w:proofErr w:type="spellStart"/>
+      <w:r>
+        <w:rPr>
+          <w:lang w:val="en-US"/>
+        </w:rPr>
+        <w:t>powrot</w:t>
+      </w:r>
+      <w:proofErr w:type="spellEnd"/>
+      <w:r>
+        <w:rPr>
+          <w:lang w:val="en-US"/>
+        </w:rPr>
+        <w:t>” value=”</w:t>
+      </w:r>
+      <w:proofErr w:type="spellStart"/>
+      <w:r>
+        <w:rPr>
+          <w:lang w:val="en-US"/>
+        </w:rPr>
+        <w:t>Powrot</w:t>
+      </w:r>
+      <w:proofErr w:type="spellEnd"/>
+      <w:r>
+        <w:rPr>
+          <w:lang w:val="en-US"/>
+        </w:rPr>
+        <w:t>” action =”/faces/index”&gt;</w:t>
+      </w:r>
+    </w:p>
+    <w:p>
+      <w:pPr>
+        <w:pStyle w:val="Default"/>
+        <w:rPr>
+          <w:color w:val="4472C4" w:themeColor="accent1"/>
+        </w:rPr>
+      </w:pPr>
+      <w:r>
+        <w:rPr>
+          <w:color w:val="4472C4" w:themeColor="accent1"/>
+        </w:rPr>
+        <w:t>Atrybuty przycisku:</w:t>
+      </w:r>
+    </w:p>
+    <w:p>
+      <w:pPr>
+        <w:pStyle w:val="Default"/>
+        <w:rPr>
+          <w:color w:val="4472C4" w:themeColor="accent1"/>
+        </w:rPr>
+      </w:pPr>
+      <w:r>
+        <w:rPr>
+          <w:color w:val="4472C4" w:themeColor="accent1"/>
+        </w:rPr>
+        <w:t>id – Unikalny identyfikator znacznika</w:t>
+      </w:r>
+    </w:p>
+    <w:p>
+      <w:pPr>
+        <w:pStyle w:val="Default"/>
+        <w:rPr>
+          <w:color w:val="4472C4" w:themeColor="accent1"/>
+        </w:rPr>
+      </w:pPr>
+      <w:proofErr w:type="spellStart"/>
+      <w:r>
+        <w:rPr>
+          <w:color w:val="4472C4" w:themeColor="accent1"/>
+        </w:rPr>
+        <w:t>value</w:t>
+      </w:r>
+      <w:proofErr w:type="spellEnd"/>
+      <w:r>
+        <w:rPr>
+          <w:color w:val="4472C4" w:themeColor="accent1"/>
+        </w:rPr>
+        <w:t xml:space="preserve"> – Jest to aktualna wartość tego znacznika</w:t>
+      </w:r>
+      <w:r>
+        <w:rPr>
+          <w:color w:val="4472C4" w:themeColor="accent1"/>
+        </w:rPr>
+        <w:t>, wyświetlana użytkownikowi</w:t>
+      </w:r>
+      <w:r>
+        <w:rPr>
+          <w:color w:val="4472C4" w:themeColor="accent1"/>
+        </w:rPr>
+        <w:br/>
+      </w:r>
+      <w:proofErr w:type="spellStart"/>
+      <w:r>
+        <w:rPr>
+          <w:color w:val="4472C4" w:themeColor="accent1"/>
+        </w:rPr>
+        <w:t>action</w:t>
+      </w:r>
+      <w:proofErr w:type="spellEnd"/>
+      <w:r>
+        <w:rPr>
+          <w:color w:val="4472C4" w:themeColor="accent1"/>
+        </w:rPr>
+        <w:t xml:space="preserve"> – </w:t>
+      </w:r>
+      <w:r>
+        <w:rPr>
+          <w:color w:val="4472C4" w:themeColor="accent1"/>
+        </w:rPr>
+        <w:t xml:space="preserve">Atrybut który przyjmuje wartość typu string. Przekazuje do </w:t>
+      </w:r>
+      <w:proofErr w:type="spellStart"/>
+      <w:r>
+        <w:rPr>
+          <w:color w:val="4472C4" w:themeColor="accent1"/>
+        </w:rPr>
+        <w:t>NavigationHandler</w:t>
+      </w:r>
+      <w:proofErr w:type="spellEnd"/>
+      <w:r>
+        <w:rPr>
+          <w:color w:val="4472C4" w:themeColor="accent1"/>
+        </w:rPr>
+        <w:t xml:space="preserve"> nazwę pliku .</w:t>
+      </w:r>
+      <w:proofErr w:type="spellStart"/>
+      <w:r>
+        <w:rPr>
+          <w:color w:val="4472C4" w:themeColor="accent1"/>
+        </w:rPr>
+        <w:t>xtml</w:t>
+      </w:r>
+      <w:proofErr w:type="spellEnd"/>
+      <w:r>
+        <w:rPr>
+          <w:color w:val="4472C4" w:themeColor="accent1"/>
+        </w:rPr>
+        <w:t xml:space="preserve"> który ma być </w:t>
+      </w:r>
+      <w:proofErr w:type="spellStart"/>
+      <w:r>
+        <w:rPr>
+          <w:color w:val="4472C4" w:themeColor="accent1"/>
+        </w:rPr>
+        <w:t>renderowany</w:t>
+      </w:r>
+      <w:proofErr w:type="spellEnd"/>
+      <w:r>
+        <w:rPr>
+          <w:color w:val="4472C4" w:themeColor="accent1"/>
+        </w:rPr>
+        <w:t xml:space="preserve"> </w:t>
+      </w:r>
+      <w:r>
+        <w:rPr>
+          <w:color w:val="4472C4" w:themeColor="accent1"/>
+        </w:rPr>
+        <w:t xml:space="preserve">po </w:t>
+      </w:r>
+      <w:proofErr w:type="spellStart"/>
+      <w:r>
+        <w:rPr>
+          <w:color w:val="4472C4" w:themeColor="accent1"/>
+        </w:rPr>
+        <w:t>naciśnieniu</w:t>
+      </w:r>
+      <w:proofErr w:type="spellEnd"/>
+      <w:r>
+        <w:rPr>
+          <w:color w:val="4472C4" w:themeColor="accent1"/>
+        </w:rPr>
+        <w:t xml:space="preserve"> tego przycisku</w:t>
+      </w:r>
+    </w:p>
+    <w:p>
+      <w:pPr>
+        <w:pStyle w:val="Default"/>
+        <w:spacing w:after="101"/>
+      </w:pPr>
+    </w:p>
+    <w:p>
+      <w:pPr>
+        <w:pStyle w:val="Default"/>
+        <w:spacing w:after="101"/>
+      </w:pPr>
+      <w:r>
+        <w:t>10.Opisz atrybuty znacznika &lt;</w:t>
+      </w:r>
+      <w:proofErr w:type="spellStart"/>
+      <w:r>
+        <w:t>h:link</w:t>
+      </w:r>
+      <w:proofErr w:type="spellEnd"/>
+      <w:r>
+        <w:t xml:space="preserve"> </w:t>
+      </w:r>
+      <w:proofErr w:type="spellStart"/>
+      <w:r>
+        <w:t>outcome</w:t>
+      </w:r>
+      <w:proofErr w:type="spellEnd"/>
+      <w:r>
+        <w:t>=”/</w:t>
+      </w:r>
+      <w:proofErr w:type="spellStart"/>
+      <w:r>
+        <w:t>warstwa_intermetowa_jsf</w:t>
+      </w:r>
+      <w:proofErr w:type="spellEnd"/>
+      <w:r>
+        <w:t xml:space="preserve">/dodaj_produkt1” </w:t>
+      </w:r>
+      <w:proofErr w:type="spellStart"/>
+      <w:r>
+        <w:t>value</w:t>
+      </w:r>
+      <w:proofErr w:type="spellEnd"/>
+      <w:r>
+        <w:t>=”</w:t>
+      </w:r>
+      <w:proofErr w:type="spellStart"/>
+      <w:r>
+        <w:t>Dodaj_produkt</w:t>
+      </w:r>
+      <w:proofErr w:type="spellEnd"/>
+      <w:r>
+        <w:t>” &gt;</w:t>
+      </w:r>
+      <w:r>
+        <w:br/>
+      </w:r>
+    </w:p>
+    <w:p>
+      <w:pPr>
+        <w:pStyle w:val="Default"/>
+        <w:spacing w:after="101"/>
+        <w:rPr>
+          <w:color w:val="4472C4" w:themeColor="accent1"/>
+        </w:rPr>
+      </w:pPr>
+      <w:r>
+        <w:rPr>
+          <w:color w:val="4472C4" w:themeColor="accent1"/>
+        </w:rPr>
+        <w:t>Atrybuty linku:</w:t>
+      </w:r>
+      <w:r>
+        <w:rPr>
+          <w:color w:val="4472C4" w:themeColor="accent1"/>
+        </w:rPr>
+        <w:br/>
+      </w:r>
+      <w:proofErr w:type="spellStart"/>
+      <w:r>
+        <w:rPr>
+          <w:color w:val="4472C4" w:themeColor="accent1"/>
+        </w:rPr>
+        <w:t>outcome</w:t>
+      </w:r>
+      <w:proofErr w:type="spellEnd"/>
+      <w:r>
+        <w:rPr>
+          <w:color w:val="4472C4" w:themeColor="accent1"/>
+        </w:rPr>
+        <w:t xml:space="preserve"> </w:t>
+      </w:r>
+      <w:r>
+        <w:rPr>
+          <w:color w:val="4472C4" w:themeColor="accent1"/>
+        </w:rPr>
+        <w:t xml:space="preserve">– docelowy URL strony do </w:t>
+      </w:r>
+      <w:proofErr w:type="spellStart"/>
+      <w:r>
+        <w:rPr>
+          <w:color w:val="4472C4" w:themeColor="accent1"/>
+        </w:rPr>
+        <w:t>renderowania</w:t>
+      </w:r>
+      <w:proofErr w:type="spellEnd"/>
+      <w:r>
+        <w:br/>
+      </w:r>
+      <w:proofErr w:type="spellStart"/>
+      <w:r>
+        <w:rPr>
+          <w:color w:val="4472C4" w:themeColor="accent1"/>
+        </w:rPr>
+        <w:t>value</w:t>
+      </w:r>
+      <w:proofErr w:type="spellEnd"/>
+      <w:r>
+        <w:rPr>
+          <w:color w:val="4472C4" w:themeColor="accent1"/>
+        </w:rPr>
+        <w:t xml:space="preserve"> – Jest to aktualna wartość tego znacznika, wyświetlana użytkownikowi</w:t>
+      </w:r>
+    </w:p>
+    <w:p>
+      <w:pPr>
+        <w:pStyle w:val="Default"/>
+        <w:spacing w:after="101"/>
+        <w:rPr>
+          <w:color w:val="4472C4" w:themeColor="accent1"/>
+        </w:rPr>
+      </w:pPr>
     </w:p>
     <w:p>
       <w:pPr>
@@ -839,52 +1606,59 @@
     <w:p>
       <w:pPr>
         <w:pStyle w:val="Default"/>
-        <w:rPr>
-          <w:lang w:val="en-US"/>
-        </w:rPr>
-      </w:pPr>
-      <w:r>
-        <w:rPr>
-          <w:lang w:val="en-US"/>
-        </w:rPr>
-        <w:t>&lt;html</w:t>
-      </w:r>
-      <w:r>
-        <w:rPr>
-          <w:lang w:val="en-US"/>
-        </w:rPr>
+      </w:pPr>
+      <w:r>
+        <w:t>&lt;</w:t>
+      </w:r>
+      <w:proofErr w:type="spellStart"/>
+      <w:r>
+        <w:t>html</w:t>
+      </w:r>
+      <w:proofErr w:type="spellEnd"/>
+      <w:r>
         <w:t xml:space="preserve"> </w:t>
       </w:r>
-      <w:r>
-        <w:rPr>
-          <w:lang w:val="en-US"/>
-        </w:rPr>
-        <w:t>xmlns="http://www.w3.org/1999/xhtml"</w:t>
-      </w:r>
-    </w:p>
-    <w:p>
-      <w:pPr>
-        <w:pStyle w:val="Default"/>
-        <w:rPr>
-          <w:lang w:val="en-US"/>
-        </w:rPr>
-      </w:pPr>
-      <w:r>
-        <w:rPr>
-          <w:lang w:val="en-US"/>
-        </w:rPr>
-        <w:t>xmlns:h="</w:t>
-      </w:r>
-      <w:r>
-        <w:rPr>
-          <w:lang w:val="en-US"/>
-        </w:rPr>
-        <w:t>http://xmlns.jcp.org/jsf/html"&gt;</w:t>
-      </w:r>
-      <w:r>
-        <w:rPr>
-          <w:lang w:val="en-US"/>
-        </w:rPr>
+      <w:proofErr w:type="spellStart"/>
+      <w:r>
+        <w:t>xmlns</w:t>
+      </w:r>
+      <w:proofErr w:type="spellEnd"/>
+      <w:r>
+        <w:t>="http://www.w3.org/1999/xhtml"</w:t>
+      </w:r>
+    </w:p>
+    <w:p>
+      <w:pPr>
+        <w:pStyle w:val="Default"/>
+      </w:pPr>
+      <w:proofErr w:type="spellStart"/>
+      <w:r>
+        <w:t>xmlns:h</w:t>
+      </w:r>
+      <w:proofErr w:type="spellEnd"/>
+      <w:r>
+        <w:t>="</w:t>
+      </w:r>
+      <w:r>
+        <w:t>http://xmlns.jcp.org/</w:t>
+      </w:r>
+      <w:proofErr w:type="spellStart"/>
+      <w:r>
+        <w:t>jsf</w:t>
+      </w:r>
+      <w:proofErr w:type="spellEnd"/>
+      <w:r>
+        <w:t>/</w:t>
+      </w:r>
+      <w:proofErr w:type="spellStart"/>
+      <w:r>
+        <w:t>html</w:t>
+      </w:r>
+      <w:proofErr w:type="spellEnd"/>
+      <w:r>
+        <w:t>"&gt;</w:t>
+      </w:r>
+      <w:r>
         <w:br/>
       </w:r>
     </w:p>
@@ -895,6 +1669,7 @@
           <w:color w:val="4472C4" w:themeColor="accent1"/>
         </w:rPr>
       </w:pPr>
+      <w:proofErr w:type="spellStart"/>
       <w:r>
         <w:rPr>
           <w:rFonts w:ascii="Verdana" w:hAnsi="Verdana"/>
@@ -903,8 +1678,9 @@
           <w:szCs w:val="23"/>
           <w:shd w:val="clear" w:color="auto" w:fill="FFFFFF"/>
         </w:rPr>
-        <w:t xml:space="preserve">xmlns – Specyfikuje przestrzeń nazw </w:t>
-      </w:r>
+        <w:t>xmlns</w:t>
+      </w:r>
+      <w:proofErr w:type="spellEnd"/>
       <w:r>
         <w:rPr>
           <w:rFonts w:ascii="Verdana" w:hAnsi="Verdana"/>
@@ -913,7 +1689,7 @@
           <w:szCs w:val="23"/>
           <w:shd w:val="clear" w:color="auto" w:fill="FFFFFF"/>
         </w:rPr>
-        <w:t xml:space="preserve">URI </w:t>
+        <w:t xml:space="preserve"> – Specyfikuje przestrzeń nazw </w:t>
       </w:r>
       <w:r>
         <w:rPr>
@@ -923,7 +1699,7 @@
           <w:szCs w:val="23"/>
           <w:shd w:val="clear" w:color="auto" w:fill="FFFFFF"/>
         </w:rPr>
-        <w:t>dla dokumentu</w:t>
+        <w:t xml:space="preserve">URI </w:t>
       </w:r>
       <w:r>
         <w:rPr>
@@ -933,8 +1709,30 @@
           <w:szCs w:val="23"/>
           <w:shd w:val="clear" w:color="auto" w:fill="FFFFFF"/>
         </w:rPr>
-        <w:t xml:space="preserve"> html</w:t>
-      </w:r>
+        <w:t>dla dokumentu</w:t>
+      </w:r>
+      <w:r>
+        <w:rPr>
+          <w:rFonts w:ascii="Verdana" w:hAnsi="Verdana"/>
+          <w:color w:val="4472C4" w:themeColor="accent1"/>
+          <w:sz w:val="23"/>
+          <w:szCs w:val="23"/>
+          <w:shd w:val="clear" w:color="auto" w:fill="FFFFFF"/>
+        </w:rPr>
+        <w:t xml:space="preserve"> </w:t>
+      </w:r>
+      <w:proofErr w:type="spellStart"/>
+      <w:r>
+        <w:rPr>
+          <w:rFonts w:ascii="Verdana" w:hAnsi="Verdana"/>
+          <w:color w:val="4472C4" w:themeColor="accent1"/>
+          <w:sz w:val="23"/>
+          <w:szCs w:val="23"/>
+          <w:shd w:val="clear" w:color="auto" w:fill="FFFFFF"/>
+        </w:rPr>
+        <w:t>html</w:t>
+      </w:r>
+      <w:proofErr w:type="spellEnd"/>
     </w:p>
     <w:p>
       <w:pPr>
@@ -1496,6 +2294,7 @@
   <w:style w:type="character" w:default="1" w:styleId="DefaultParagraphFont">
     <w:name w:val="Default Paragraph Font"/>
     <w:uiPriority w:val="1"/>
+    <w:semiHidden/>
     <w:unhideWhenUsed/>
   </w:style>
   <w:style w:type="table" w:default="1" w:styleId="TableNormal">

</xml_diff>